<commit_message>
updated Use-Cases and Use-Case Diagramm
</commit_message>
<xml_diff>
--- a/_source/_analysis/Use Cases/UseCase_Affine_Abbildung_durch_abklicken_definieren.docx
+++ b/_source/_analysis/Use Cases/UseCase_Affine_Abbildung_durch_abklicken_definieren.docx
@@ -529,27 +529,16 @@
                 <w:sz w:val="20"/>
                 <w:szCs w:val="20"/>
               </w:rPr>
-              <w:t xml:space="preserve">Dieser </w:t>
-            </w:r>
-            <w:proofErr w:type="spellStart"/>
-            <w:r>
-              <w:rPr>
-                <w:rFonts w:ascii="Times New Roman" w:hAnsi="Times New Roman" w:cs="Times New Roman"/>
-                <w:color w:val="000000"/>
-                <w:sz w:val="20"/>
-                <w:szCs w:val="20"/>
-              </w:rPr>
-              <w:t>Use</w:t>
-            </w:r>
-            <w:proofErr w:type="spellEnd"/>
-            <w:r>
-              <w:rPr>
-                <w:rFonts w:ascii="Times New Roman" w:hAnsi="Times New Roman" w:cs="Times New Roman"/>
-                <w:color w:val="000000"/>
-                <w:sz w:val="20"/>
-                <w:szCs w:val="20"/>
-              </w:rPr>
-              <w:t xml:space="preserve">-Case beginnt, </w:t>
+              <w:t>Dieser Anwendungsfall</w:t>
+            </w:r>
+            <w:r>
+              <w:rPr>
+                <w:rFonts w:ascii="Times New Roman" w:hAnsi="Times New Roman" w:cs="Times New Roman"/>
+                <w:color w:val="000000"/>
+                <w:sz w:val="20"/>
+                <w:szCs w:val="20"/>
+              </w:rPr>
+              <w:t xml:space="preserve"> beginnt, </w:t>
             </w:r>
             <w:r>
               <w:rPr>
@@ -628,18 +617,34 @@
                 <w:sz w:val="20"/>
                 <w:szCs w:val="20"/>
               </w:rPr>
-              <w:t>lädt</w:t>
-            </w:r>
-            <w:bookmarkStart w:id="0" w:name="_GoBack"/>
-            <w:bookmarkEnd w:id="0"/>
-            <w:r>
-              <w:rPr>
-                <w:rFonts w:ascii="Times New Roman" w:hAnsi="Times New Roman" w:cs="Times New Roman"/>
-                <w:color w:val="000000"/>
-                <w:sz w:val="20"/>
-                <w:szCs w:val="20"/>
-              </w:rPr>
-              <w:t xml:space="preserve"> ein Bild (siehe </w:t>
+              <w:t>kann</w:t>
+            </w:r>
+            <w:r>
+              <w:rPr>
+                <w:rFonts w:ascii="Times New Roman" w:hAnsi="Times New Roman" w:cs="Times New Roman"/>
+                <w:color w:val="000000"/>
+                <w:sz w:val="20"/>
+                <w:szCs w:val="20"/>
+              </w:rPr>
+              <w:t xml:space="preserve"> ein Bild</w:t>
+            </w:r>
+            <w:r>
+              <w:rPr>
+                <w:rFonts w:ascii="Times New Roman" w:hAnsi="Times New Roman" w:cs="Times New Roman"/>
+                <w:color w:val="000000"/>
+                <w:sz w:val="20"/>
+                <w:szCs w:val="20"/>
+              </w:rPr>
+              <w:t xml:space="preserve"> laden</w:t>
+            </w:r>
+            <w:r>
+              <w:rPr>
+                <w:rFonts w:ascii="Times New Roman" w:hAnsi="Times New Roman" w:cs="Times New Roman"/>
+                <w:color w:val="000000"/>
+                <w:sz w:val="20"/>
+                <w:szCs w:val="20"/>
+              </w:rPr>
+              <w:t xml:space="preserve"> (siehe </w:t>
             </w:r>
             <w:proofErr w:type="spellStart"/>
             <w:r>
@@ -691,25 +696,7 @@
                 <w:sz w:val="20"/>
                 <w:szCs w:val="20"/>
               </w:rPr>
-              <w:t>Der Benutzer</w:t>
-            </w:r>
-            <w:r>
-              <w:rPr>
-                <w:rFonts w:ascii="Times New Roman" w:hAnsi="Times New Roman" w:cs="Times New Roman"/>
-                <w:color w:val="000000"/>
-                <w:sz w:val="20"/>
-                <w:szCs w:val="20"/>
-              </w:rPr>
-              <w:t xml:space="preserve"> legt durch klicken drei Punkte für das Ausgangsdreieck fest</w:t>
-            </w:r>
-            <w:r>
-              <w:rPr>
-                <w:rFonts w:ascii="Times New Roman" w:hAnsi="Times New Roman" w:cs="Times New Roman"/>
-                <w:color w:val="000000"/>
-                <w:sz w:val="20"/>
-                <w:szCs w:val="20"/>
-              </w:rPr>
-              <w:t>.</w:t>
+              <w:t>Der Benutzer legt die Anforderungen fest (linear oder kontrahierend).</w:t>
             </w:r>
           </w:p>
           <w:p>
@@ -732,7 +719,16 @@
                 <w:sz w:val="20"/>
                 <w:szCs w:val="20"/>
               </w:rPr>
-              <w:t>Das System prüft die Eingabe</w:t>
+              <w:t>Der Benutzer</w:t>
+            </w:r>
+            <w:r>
+              <w:rPr>
+                <w:rFonts w:ascii="Times New Roman" w:hAnsi="Times New Roman" w:cs="Times New Roman"/>
+                <w:color w:val="000000"/>
+                <w:sz w:val="20"/>
+                <w:szCs w:val="20"/>
+              </w:rPr>
+              <w:t xml:space="preserve"> legt durch klicken drei Punkte für das Ausgangsdreieck fest</w:t>
             </w:r>
             <w:r>
               <w:rPr>
@@ -764,7 +760,7 @@
                 <w:sz w:val="20"/>
                 <w:szCs w:val="20"/>
               </w:rPr>
-              <w:t>Der Benutzer legt durch klicken drei Punkte für das Zieldreieck fest.</w:t>
+              <w:t>Das System prüft die Eingabe.</w:t>
             </w:r>
           </w:p>
           <w:p>
@@ -787,7 +783,25 @@
                 <w:sz w:val="20"/>
                 <w:szCs w:val="20"/>
               </w:rPr>
-              <w:t>Der Benutzer kann noch ein oder mehrere Zieldreieck/e hinzufügen.</w:t>
+              <w:t xml:space="preserve">Das System zeigt </w:t>
+            </w:r>
+            <w:r>
+              <w:rPr>
+                <w:rFonts w:ascii="Times New Roman" w:hAnsi="Times New Roman" w:cs="Times New Roman"/>
+                <w:color w:val="000000"/>
+                <w:sz w:val="20"/>
+                <w:szCs w:val="20"/>
+              </w:rPr>
+              <w:t>das Ausgangsdreieck</w:t>
+            </w:r>
+            <w:r>
+              <w:rPr>
+                <w:rFonts w:ascii="Times New Roman" w:hAnsi="Times New Roman" w:cs="Times New Roman"/>
+                <w:color w:val="000000"/>
+                <w:sz w:val="20"/>
+                <w:szCs w:val="20"/>
+              </w:rPr>
+              <w:t xml:space="preserve"> an.</w:t>
             </w:r>
           </w:p>
           <w:p>
@@ -810,27 +824,140 @@
                 <w:sz w:val="20"/>
                 <w:szCs w:val="20"/>
               </w:rPr>
+              <w:t>Der Benutzer legt durch klicken drei Punkte für das Zieldreieck fest.</w:t>
+            </w:r>
+          </w:p>
+          <w:p>
+            <w:pPr>
+              <w:numPr>
+                <w:ilvl w:val="0"/>
+                <w:numId w:val="1"/>
+              </w:numPr>
+              <w:rPr>
+                <w:rFonts w:ascii="Times New Roman" w:hAnsi="Times New Roman" w:cs="Times New Roman"/>
+                <w:color w:val="000000"/>
+                <w:sz w:val="20"/>
+                <w:szCs w:val="20"/>
+              </w:rPr>
+            </w:pPr>
+            <w:r>
+              <w:rPr>
+                <w:rFonts w:ascii="Times New Roman" w:hAnsi="Times New Roman" w:cs="Times New Roman"/>
+                <w:color w:val="000000"/>
+                <w:sz w:val="20"/>
+                <w:szCs w:val="20"/>
+              </w:rPr>
+              <w:t>Das System prüft die Eingabe.</w:t>
+            </w:r>
+          </w:p>
+          <w:p>
+            <w:pPr>
+              <w:numPr>
+                <w:ilvl w:val="0"/>
+                <w:numId w:val="1"/>
+              </w:numPr>
+              <w:rPr>
+                <w:rFonts w:ascii="Times New Roman" w:hAnsi="Times New Roman" w:cs="Times New Roman"/>
+                <w:color w:val="000000"/>
+                <w:sz w:val="20"/>
+                <w:szCs w:val="20"/>
+              </w:rPr>
+            </w:pPr>
+            <w:r>
+              <w:rPr>
+                <w:rFonts w:ascii="Times New Roman" w:hAnsi="Times New Roman" w:cs="Times New Roman"/>
+                <w:color w:val="000000"/>
+                <w:sz w:val="20"/>
+                <w:szCs w:val="20"/>
+              </w:rPr>
+              <w:t>Das System zeigt das Zieldreieck an.</w:t>
+            </w:r>
+          </w:p>
+          <w:p>
+            <w:pPr>
+              <w:numPr>
+                <w:ilvl w:val="0"/>
+                <w:numId w:val="1"/>
+              </w:numPr>
+              <w:rPr>
+                <w:rFonts w:ascii="Times New Roman" w:hAnsi="Times New Roman" w:cs="Times New Roman"/>
+                <w:color w:val="000000"/>
+                <w:sz w:val="20"/>
+                <w:szCs w:val="20"/>
+              </w:rPr>
+            </w:pPr>
+            <w:r>
+              <w:rPr>
+                <w:rFonts w:ascii="Times New Roman" w:hAnsi="Times New Roman" w:cs="Times New Roman"/>
+                <w:color w:val="000000"/>
+                <w:sz w:val="20"/>
+                <w:szCs w:val="20"/>
+              </w:rPr>
+              <w:t>Das System fügt die affine Abbildung dem IFS hinzu.</w:t>
+            </w:r>
+          </w:p>
+          <w:p>
+            <w:pPr>
+              <w:numPr>
+                <w:ilvl w:val="0"/>
+                <w:numId w:val="1"/>
+              </w:numPr>
+              <w:rPr>
+                <w:rFonts w:ascii="Times New Roman" w:hAnsi="Times New Roman" w:cs="Times New Roman"/>
+                <w:color w:val="000000"/>
+                <w:sz w:val="20"/>
+                <w:szCs w:val="20"/>
+              </w:rPr>
+            </w:pPr>
+            <w:r>
+              <w:rPr>
+                <w:rFonts w:ascii="Times New Roman" w:hAnsi="Times New Roman" w:cs="Times New Roman"/>
+                <w:color w:val="000000"/>
+                <w:sz w:val="20"/>
+                <w:szCs w:val="20"/>
+              </w:rPr>
+              <w:t>Der Benutzer kann noch ein oder mehrere Zieldreieck/e hinzufügen.</w:t>
+            </w:r>
+          </w:p>
+          <w:p>
+            <w:pPr>
+              <w:numPr>
+                <w:ilvl w:val="0"/>
+                <w:numId w:val="1"/>
+              </w:numPr>
+              <w:rPr>
+                <w:rFonts w:ascii="Times New Roman" w:hAnsi="Times New Roman" w:cs="Times New Roman"/>
+                <w:color w:val="000000"/>
+                <w:sz w:val="20"/>
+                <w:szCs w:val="20"/>
+              </w:rPr>
+            </w:pPr>
+            <w:r>
+              <w:rPr>
+                <w:rFonts w:ascii="Times New Roman" w:hAnsi="Times New Roman" w:cs="Times New Roman"/>
+                <w:color w:val="000000"/>
+                <w:sz w:val="20"/>
+                <w:szCs w:val="20"/>
+              </w:rPr>
               <w:t xml:space="preserve">Der </w:t>
             </w:r>
-            <w:proofErr w:type="spellStart"/>
-            <w:r>
-              <w:rPr>
-                <w:rFonts w:ascii="Times New Roman" w:hAnsi="Times New Roman" w:cs="Times New Roman"/>
-                <w:color w:val="000000"/>
-                <w:sz w:val="20"/>
-                <w:szCs w:val="20"/>
-              </w:rPr>
-              <w:t>Use</w:t>
-            </w:r>
-            <w:proofErr w:type="spellEnd"/>
-            <w:r>
-              <w:rPr>
-                <w:rFonts w:ascii="Times New Roman" w:hAnsi="Times New Roman" w:cs="Times New Roman"/>
-                <w:color w:val="000000"/>
-                <w:sz w:val="20"/>
-                <w:szCs w:val="20"/>
-              </w:rPr>
-              <w:t>-Case endet.</w:t>
+            <w:r>
+              <w:rPr>
+                <w:rFonts w:ascii="Times New Roman" w:hAnsi="Times New Roman" w:cs="Times New Roman"/>
+                <w:color w:val="000000"/>
+                <w:sz w:val="20"/>
+                <w:szCs w:val="20"/>
+              </w:rPr>
+              <w:t>Anwendungsfall</w:t>
+            </w:r>
+            <w:r>
+              <w:rPr>
+                <w:rFonts w:ascii="Times New Roman" w:hAnsi="Times New Roman" w:cs="Times New Roman"/>
+                <w:color w:val="000000"/>
+                <w:sz w:val="20"/>
+                <w:szCs w:val="20"/>
+              </w:rPr>
+              <w:t xml:space="preserve"> endet.</w:t>
             </w:r>
           </w:p>
         </w:tc>
@@ -898,7 +1025,7 @@
                 <w:sz w:val="20"/>
                 <w:szCs w:val="20"/>
               </w:rPr>
-              <w:t>3</w:t>
+              <w:t>5</w:t>
             </w:r>
             <w:r>
               <w:rPr>
@@ -1057,7 +1184,16 @@
                 <w:sz w:val="20"/>
                 <w:szCs w:val="20"/>
               </w:rPr>
-              <w:t>Weiter mit Schritt 2 im normalen Ablauf</w:t>
+              <w:t>Weiter mit Schritt 4</w:t>
+            </w:r>
+            <w:r>
+              <w:rPr>
+                <w:rFonts w:ascii="Times New Roman" w:hAnsi="Times New Roman" w:cs="Times New Roman"/>
+                <w:color w:val="000000"/>
+                <w:sz w:val="20"/>
+                <w:szCs w:val="20"/>
+              </w:rPr>
+              <w:t xml:space="preserve"> im normalen Ablauf</w:t>
             </w:r>
             <w:r>
               <w:rPr>
@@ -1108,7 +1244,15 @@
                 <w:sz w:val="20"/>
                 <w:szCs w:val="20"/>
               </w:rPr>
-              <w:t>4a</w:t>
+              <w:t>8</w:t>
+            </w:r>
+            <w:r>
+              <w:rPr>
+                <w:color w:val="000000"/>
+                <w:sz w:val="20"/>
+                <w:szCs w:val="20"/>
+              </w:rPr>
+              <w:t>a</w:t>
             </w:r>
           </w:p>
         </w:tc>
@@ -1224,7 +1368,16 @@
                 <w:sz w:val="20"/>
                 <w:szCs w:val="20"/>
               </w:rPr>
-              <w:t>2.   Weiter mit Schritt 2 im normalen Ablauf.</w:t>
+              <w:t xml:space="preserve">2.   Weiter mit Schritt 7 </w:t>
+            </w:r>
+            <w:r>
+              <w:rPr>
+                <w:rFonts w:ascii="Times New Roman" w:hAnsi="Times New Roman" w:cs="Times New Roman"/>
+                <w:color w:val="000000"/>
+                <w:sz w:val="20"/>
+                <w:szCs w:val="20"/>
+              </w:rPr>
+              <w:t>im normalen Ablauf.</w:t>
             </w:r>
           </w:p>
         </w:tc>
@@ -1296,6 +1449,72 @@
               </w:rPr>
               <w:t>Der Benutzer kann jederzeit abbrechen.</w:t>
             </w:r>
+          </w:p>
+          <w:p>
+            <w:pPr>
+              <w:rPr>
+                <w:rFonts w:ascii="Times New Roman" w:hAnsi="Times New Roman" w:cs="Sendnya"/>
+                <w:color w:val="000000"/>
+                <w:sz w:val="20"/>
+                <w:szCs w:val="20"/>
+              </w:rPr>
+            </w:pPr>
+            <w:r>
+              <w:rPr>
+                <w:rFonts w:ascii="Times New Roman" w:hAnsi="Times New Roman" w:cs="Sendnya"/>
+                <w:color w:val="000000"/>
+                <w:sz w:val="20"/>
+                <w:szCs w:val="20"/>
+              </w:rPr>
+              <w:t xml:space="preserve">Der Benutzer kann die Bereiche des Ausgangsdreiecks oder des Zieldreiecks </w:t>
+            </w:r>
+            <w:r>
+              <w:rPr>
+                <w:rFonts w:ascii="Times New Roman" w:hAnsi="Times New Roman" w:cs="Sendnya"/>
+                <w:color w:val="000000"/>
+                <w:sz w:val="20"/>
+                <w:szCs w:val="20"/>
+              </w:rPr>
+              <w:t>vergrößert</w:t>
+            </w:r>
+            <w:r>
+              <w:rPr>
+                <w:rFonts w:ascii="Times New Roman" w:hAnsi="Times New Roman" w:cs="Sendnya"/>
+                <w:color w:val="000000"/>
+                <w:sz w:val="20"/>
+                <w:szCs w:val="20"/>
+              </w:rPr>
+              <w:t xml:space="preserve"> darstellen lassen</w:t>
+            </w:r>
+            <w:r>
+              <w:rPr>
+                <w:rFonts w:ascii="Times New Roman" w:hAnsi="Times New Roman" w:cs="Sendnya"/>
+                <w:color w:val="000000"/>
+                <w:sz w:val="20"/>
+                <w:szCs w:val="20"/>
+              </w:rPr>
+              <w:t>,</w:t>
+            </w:r>
+            <w:r>
+              <w:rPr>
+                <w:rFonts w:ascii="Times New Roman" w:hAnsi="Times New Roman" w:cs="Sendnya"/>
+                <w:color w:val="000000"/>
+                <w:sz w:val="20"/>
+                <w:szCs w:val="20"/>
+              </w:rPr>
+              <w:t xml:space="preserve"> um die Punkte genauer auswählen zu können</w:t>
+            </w:r>
+            <w:r>
+              <w:rPr>
+                <w:rFonts w:ascii="Times New Roman" w:hAnsi="Times New Roman" w:cs="Sendnya"/>
+                <w:color w:val="000000"/>
+                <w:sz w:val="20"/>
+                <w:szCs w:val="20"/>
+              </w:rPr>
+              <w:t>.</w:t>
+            </w:r>
+            <w:bookmarkStart w:id="0" w:name="_GoBack"/>
+            <w:bookmarkEnd w:id="0"/>
           </w:p>
         </w:tc>
       </w:tr>

</xml_diff>